<commit_message>
Minor changes with tests
</commit_message>
<xml_diff>
--- a/Documentation/Research_reports/JavaScript_frameworks.docx
+++ b/Documentation/Research_reports/JavaScript_frameworks.docx
@@ -2113,7 +2113,14 @@
         <w:rPr>
           <w:rFonts w:ascii="Arial" w:hAnsi="Arial" w:cs="Arial"/>
         </w:rPr>
-        <w:t>Create a survey targeting developers who have experience with Angular, React, and Vue.js. Ask questions about their perception of community support, availability of resources, and their experiences with troubleshooting. Include questions about their participation in online communities, especially on platforms like Reddit.</w:t>
+        <w:t xml:space="preserve">Create a survey targeting developers who have experience with Angular, React, and Vue.js. Ask questions about their perception of community support, availability of resources, and their experiences with </w:t>
+      </w:r>
+      <w:r>
+        <w:rPr>
+          <w:rFonts w:ascii="Arial" w:hAnsi="Arial" w:cs="Arial"/>
+        </w:rPr>
+        <w:lastRenderedPageBreak/>
+        <w:t>troubleshooting. Include questions about their participation in online communities, especially on platforms like Reddit.</w:t>
       </w:r>
     </w:p>
     <w:p>
@@ -2592,6 +2599,7 @@
           <w:b/>
           <w:bCs/>
         </w:rPr>
+        <w:lastRenderedPageBreak/>
         <w:t>React</w:t>
       </w:r>
     </w:p>
@@ -3005,6 +3013,7 @@
           <w:rFonts w:ascii="Arial" w:hAnsi="Arial" w:cs="Arial"/>
           <w:noProof/>
         </w:rPr>
+        <w:lastRenderedPageBreak/>
         <w:drawing>
           <wp:inline distT="0" distB="0" distL="0" distR="0" wp14:anchorId="2ADD36C1" wp14:editId="0C136B24">
             <wp:extent cx="5555086" cy="3619500"/>
@@ -3302,6 +3311,7 @@
                 <w:rFonts w:ascii="Arial" w:hAnsi="Arial" w:cs="Arial"/>
                 <w:noProof/>
               </w:rPr>
+              <w:lastRenderedPageBreak/>
               <w:drawing>
                 <wp:anchor distT="0" distB="0" distL="114300" distR="114300" simplePos="0" relativeHeight="251658240" behindDoc="0" locked="0" layoutInCell="1" allowOverlap="1" wp14:anchorId="36C9F20F" wp14:editId="6F7CFE7D">
                   <wp:simplePos x="0" y="0"/>
@@ -3389,6 +3399,7 @@
                 <w:b/>
                 <w:bCs/>
               </w:rPr>
+              <w:lastRenderedPageBreak/>
               <w:t>Positive</w:t>
             </w:r>
           </w:p>
@@ -4621,6 +4632,7 @@
         <w:rPr>
           <w:rFonts w:ascii="Arial" w:hAnsi="Arial" w:cs="Arial"/>
         </w:rPr>
+        <w:lastRenderedPageBreak/>
         <w:t xml:space="preserve">After carefully looking into social media platforms like Twitter, Facebook, Instagram, and LinkedIn, it's clear that React gets more attention compared to other frameworks. I made detailed graphs in Excel to show this. React is the </w:t>
       </w:r>
       <w:r>
@@ -4878,6 +4890,7 @@
           <w:rFonts w:ascii="Arial" w:hAnsi="Arial" w:cs="Arial"/>
           <w:noProof/>
         </w:rPr>
+        <w:lastRenderedPageBreak/>
         <w:drawing>
           <wp:inline distT="0" distB="0" distL="0" distR="0" wp14:anchorId="3D864E1E" wp14:editId="1DBB886C">
             <wp:extent cx="5544191" cy="3333115"/>
@@ -5606,7 +5619,14 @@
         <w:rPr>
           <w:rFonts w:ascii="Arial" w:hAnsi="Arial" w:cs="Arial"/>
         </w:rPr>
-        <w:t>. “JavaScript code injection attacks are common on applications that accept user input and execute it on the server side. Orchestrating such attacks require attackers to use the developer tools console or an input field to supply the malicious script, which is parsed to the server for dynamic code execution”</w:t>
+        <w:t xml:space="preserve">. “JavaScript code injection attacks are common on applications that accept user input and execute it on the server side. Orchestrating such attacks require attackers to use the developer tools console or an input field to supply the malicious script, which is parsed to the server for dynamic code </w:t>
+      </w:r>
+      <w:r>
+        <w:rPr>
+          <w:rFonts w:ascii="Arial" w:hAnsi="Arial" w:cs="Arial"/>
+        </w:rPr>
+        <w:lastRenderedPageBreak/>
+        <w:t>execution”</w:t>
       </w:r>
       <w:sdt>
         <w:sdtPr>
@@ -8920,6 +8940,7 @@
         <w:rPr>
           <w:rFonts w:ascii="Arial" w:hAnsi="Arial" w:cs="Arial"/>
         </w:rPr>
+        <w:lastRenderedPageBreak/>
         <w:t>As you can see, the content of the posts enters without a previous preprocessing or sanitization to the v-html directive. To fix this problem you just need to use the functions injected to Vue through some of the mentioned libraries (vue-3-sanitize library in this case).</w:t>
       </w:r>
     </w:p>
@@ -9345,6 +9366,7 @@
         <w:rPr>
           <w:rFonts w:ascii="Arial" w:hAnsi="Arial" w:cs="Arial"/>
         </w:rPr>
+        <w:lastRenderedPageBreak/>
         <w:t>The less important stuff will be:</w:t>
       </w:r>
     </w:p>
@@ -9758,6 +9780,7 @@
           <w:b/>
           <w:bCs/>
         </w:rPr>
+        <w:lastRenderedPageBreak/>
         <w:t>Resolution</w:t>
       </w:r>
       <w:bookmarkEnd w:id="9"/>
@@ -9839,10 +9862,7 @@
         <w:t>It's user-friendly and great for beginners.</w:t>
       </w:r>
       <w:r>
-        <w:t xml:space="preserve"> </w:t>
-      </w:r>
-      <w:r>
-        <w:t>If you want to have a future in programming, choose React.</w:t>
+        <w:t xml:space="preserve"> If you want to have a future in programming, choose React.</w:t>
       </w:r>
       <w:r>
         <w:t xml:space="preserve"> For big, complex projects, Angular is the way to go because of its powerful features. But remember, </w:t>
@@ -9969,6 +9989,7 @@
               <w:noProof/>
               <w:lang w:val="nl-NL"/>
             </w:rPr>
+            <w:lastRenderedPageBreak/>
             <w:t xml:space="preserve">C, M. M. (2013, July 13). </w:t>
           </w:r>
           <w:r>

</xml_diff>

<commit_message>
working research report finished
</commit_message>
<xml_diff>
--- a/Documentation/Research_reports/JavaScript_frameworks.docx
+++ b/Documentation/Research_reports/JavaScript_frameworks.docx
@@ -1818,7 +1818,13 @@
         <w:rPr>
           <w:rFonts w:ascii="Arial" w:hAnsi="Arial" w:cs="Arial"/>
         </w:rPr>
-        <w:t xml:space="preserve">maintainability </w:t>
+        <w:t>maintainability,</w:t>
+      </w:r>
+      <w:r>
+        <w:rPr>
+          <w:rFonts w:ascii="Arial" w:hAnsi="Arial" w:cs="Arial"/>
+        </w:rPr>
+        <w:t xml:space="preserve"> </w:t>
       </w:r>
       <w:r>
         <w:rPr>
@@ -2113,14 +2119,7 @@
         <w:rPr>
           <w:rFonts w:ascii="Arial" w:hAnsi="Arial" w:cs="Arial"/>
         </w:rPr>
-        <w:t xml:space="preserve">Create a survey targeting developers who have experience with Angular, React, and Vue.js. Ask questions about their perception of community support, availability of resources, and their experiences with </w:t>
-      </w:r>
-      <w:r>
-        <w:rPr>
-          <w:rFonts w:ascii="Arial" w:hAnsi="Arial" w:cs="Arial"/>
-        </w:rPr>
-        <w:lastRenderedPageBreak/>
-        <w:t>troubleshooting. Include questions about their participation in online communities, especially on platforms like Reddit.</w:t>
+        <w:t>Create a survey targeting developers who have experience with Angular, React, and Vue.js. Ask questions about their perception of community support, availability of resources, and their experiences with troubleshooting. Include questions about their participation in online communities, especially on platforms like Reddit.</w:t>
       </w:r>
     </w:p>
     <w:p>
@@ -2599,34 +2598,40 @@
           <w:b/>
           <w:bCs/>
         </w:rPr>
+        <w:t>React</w:t>
+      </w:r>
+    </w:p>
+    <w:p>
+      <w:pPr>
+        <w:spacing w:after="0" w:line="276" w:lineRule="auto"/>
+        <w:rPr>
+          <w:rFonts w:ascii="Arial" w:hAnsi="Arial" w:cs="Arial"/>
+        </w:rPr>
+      </w:pPr>
+      <w:r>
+        <w:rPr>
+          <w:rFonts w:ascii="Arial" w:hAnsi="Arial" w:cs="Arial"/>
+        </w:rPr>
+        <w:t xml:space="preserve">React is a JavaScript library that is all about components. It’s a very small and simple </w:t>
+      </w:r>
+      <w:r>
+        <w:rPr>
+          <w:rFonts w:ascii="Arial" w:hAnsi="Arial" w:cs="Arial"/>
+        </w:rPr>
+        <w:t xml:space="preserve">library, which provides you tools to render whatever you want in your circumstances. </w:t>
+      </w:r>
+      <w:r>
+        <w:rPr>
+          <w:rFonts w:ascii="Arial" w:hAnsi="Arial" w:cs="Arial"/>
+        </w:rPr>
+        <w:t xml:space="preserve">React usually </w:t>
+      </w:r>
+      <w:r>
+        <w:rPr>
+          <w:rFonts w:ascii="Arial" w:hAnsi="Arial" w:cs="Arial"/>
+        </w:rPr>
         <w:lastRenderedPageBreak/>
-        <w:t>React</w:t>
-      </w:r>
-    </w:p>
-    <w:p>
-      <w:pPr>
-        <w:spacing w:after="0" w:line="276" w:lineRule="auto"/>
-        <w:rPr>
-          <w:rFonts w:ascii="Arial" w:hAnsi="Arial" w:cs="Arial"/>
-        </w:rPr>
-      </w:pPr>
-      <w:r>
-        <w:rPr>
-          <w:rFonts w:ascii="Arial" w:hAnsi="Arial" w:cs="Arial"/>
-        </w:rPr>
-        <w:t xml:space="preserve">React is a JavaScript library that is all about components. It’s a very small and simple </w:t>
-      </w:r>
-      <w:r>
-        <w:rPr>
-          <w:rFonts w:ascii="Arial" w:hAnsi="Arial" w:cs="Arial"/>
-        </w:rPr>
-        <w:t xml:space="preserve">library, which provides you tools to render whatever you want in your circumstances. </w:t>
-      </w:r>
-      <w:r>
-        <w:rPr>
-          <w:rFonts w:ascii="Arial" w:hAnsi="Arial" w:cs="Arial"/>
-        </w:rPr>
-        <w:t xml:space="preserve">React usually uses JavaScript (a special JavaScript feature called “JSX”). </w:t>
+        <w:t xml:space="preserve">uses JavaScript (a special JavaScript feature called “JSX”). </w:t>
       </w:r>
       <w:r>
         <w:rPr>
@@ -3013,7 +3018,6 @@
           <w:rFonts w:ascii="Arial" w:hAnsi="Arial" w:cs="Arial"/>
           <w:noProof/>
         </w:rPr>
-        <w:lastRenderedPageBreak/>
         <w:drawing>
           <wp:inline distT="0" distB="0" distL="0" distR="0" wp14:anchorId="2ADD36C1" wp14:editId="0C136B24">
             <wp:extent cx="5555086" cy="3619500"/>
@@ -3137,6 +3141,7 @@
           <w:rFonts w:ascii="Arial" w:hAnsi="Arial" w:cs="Arial"/>
           <w:noProof/>
         </w:rPr>
+        <w:lastRenderedPageBreak/>
         <w:drawing>
           <wp:inline distT="0" distB="0" distL="0" distR="0" wp14:anchorId="6049296B" wp14:editId="4CC3DE7F">
             <wp:extent cx="5591175" cy="3643016"/>
@@ -3311,7 +3316,6 @@
                 <w:rFonts w:ascii="Arial" w:hAnsi="Arial" w:cs="Arial"/>
                 <w:noProof/>
               </w:rPr>
-              <w:lastRenderedPageBreak/>
               <w:drawing>
                 <wp:anchor distT="0" distB="0" distL="114300" distR="114300" simplePos="0" relativeHeight="251658240" behindDoc="0" locked="0" layoutInCell="1" allowOverlap="1" wp14:anchorId="36C9F20F" wp14:editId="6F7CFE7D">
                   <wp:simplePos x="0" y="0"/>
@@ -3399,7 +3403,6 @@
                 <w:b/>
                 <w:bCs/>
               </w:rPr>
-              <w:lastRenderedPageBreak/>
               <w:t>Positive</w:t>
             </w:r>
           </w:p>
@@ -4632,7 +4635,6 @@
         <w:rPr>
           <w:rFonts w:ascii="Arial" w:hAnsi="Arial" w:cs="Arial"/>
         </w:rPr>
-        <w:lastRenderedPageBreak/>
         <w:t xml:space="preserve">After carefully looking into social media platforms like Twitter, Facebook, Instagram, and LinkedIn, it's clear that React gets more attention compared to other frameworks. I made detailed graphs in Excel to show this. React is the </w:t>
       </w:r>
       <w:r>
@@ -4782,6 +4784,7 @@
           <w:rFonts w:ascii="Arial" w:hAnsi="Arial" w:cs="Arial"/>
           <w:noProof/>
         </w:rPr>
+        <w:lastRenderedPageBreak/>
         <w:drawing>
           <wp:inline distT="0" distB="0" distL="0" distR="0" wp14:anchorId="6B287E52" wp14:editId="7ABE88AB">
             <wp:extent cx="5468978" cy="3287899"/>
@@ -4890,7 +4893,6 @@
           <w:rFonts w:ascii="Arial" w:hAnsi="Arial" w:cs="Arial"/>
           <w:noProof/>
         </w:rPr>
-        <w:lastRenderedPageBreak/>
         <w:drawing>
           <wp:inline distT="0" distB="0" distL="0" distR="0" wp14:anchorId="3D864E1E" wp14:editId="1DBB886C">
             <wp:extent cx="5544191" cy="3333115"/>
@@ -5006,6 +5008,7 @@
           <w:rFonts w:ascii="Arial" w:hAnsi="Arial" w:cs="Arial"/>
           <w:noProof/>
         </w:rPr>
+        <w:lastRenderedPageBreak/>
         <w:drawing>
           <wp:inline distT="0" distB="0" distL="0" distR="0" wp14:anchorId="719D13C2" wp14:editId="0ACDC776">
             <wp:extent cx="5445245" cy="3200400"/>
@@ -5619,14 +5622,7 @@
         <w:rPr>
           <w:rFonts w:ascii="Arial" w:hAnsi="Arial" w:cs="Arial"/>
         </w:rPr>
-        <w:t xml:space="preserve">. “JavaScript code injection attacks are common on applications that accept user input and execute it on the server side. Orchestrating such attacks require attackers to use the developer tools console or an input field to supply the malicious script, which is parsed to the server for dynamic code </w:t>
-      </w:r>
-      <w:r>
-        <w:rPr>
-          <w:rFonts w:ascii="Arial" w:hAnsi="Arial" w:cs="Arial"/>
-        </w:rPr>
-        <w:lastRenderedPageBreak/>
-        <w:t>execution”</w:t>
+        <w:t>. “JavaScript code injection attacks are common on applications that accept user input and execute it on the server side. Orchestrating such attacks require attackers to use the developer tools console or an input field to supply the malicious script, which is parsed to the server for dynamic code execution”</w:t>
       </w:r>
       <w:sdt>
         <w:sdtPr>
@@ -6060,6 +6056,7 @@
           <w:lang w:eastAsia="nl-NL"/>
           <w14:ligatures w14:val="none"/>
         </w:rPr>
+        <w:lastRenderedPageBreak/>
         <w:t>import</w:t>
       </w:r>
       <w:r>
@@ -7672,27 +7669,7 @@
           <w:spacing w:val="-5"/>
           <w:shd w:val="clear" w:color="auto" w:fill="F9F9F9"/>
         </w:rPr>
-        <w:t xml:space="preserve">{ </w:t>
-      </w:r>
-      <w:proofErr w:type="spellStart"/>
-      <w:r>
-        <w:rPr>
-          <w:rFonts w:ascii="Courier New" w:hAnsi="Courier New" w:cs="Courier New"/>
-          <w:color w:val="242424"/>
-          <w:spacing w:val="-5"/>
-          <w:shd w:val="clear" w:color="auto" w:fill="F9F9F9"/>
-        </w:rPr>
-        <w:t>someUserInputValue</w:t>
-      </w:r>
-      <w:proofErr w:type="spellEnd"/>
-      <w:r>
-        <w:rPr>
-          <w:rFonts w:ascii="Courier New" w:hAnsi="Courier New" w:cs="Courier New"/>
-          <w:color w:val="242424"/>
-          <w:spacing w:val="-5"/>
-          <w:shd w:val="clear" w:color="auto" w:fill="F9F9F9"/>
-        </w:rPr>
-        <w:t xml:space="preserve"> }</w:t>
+        <w:t>{ someUserInputValue }</w:t>
       </w:r>
       <w:r>
         <w:rPr>
@@ -7733,7 +7710,13 @@
         <w:t>)</w:t>
       </w:r>
       <w:r>
-        <w:t xml:space="preserve"> and cross-site script inclusion (XSSI). While these issues are mostly dealt with on the server side, Angular has tools that make it simpler to handle them on the client side. Angular has built-in protection against harmful code in web applications through features like CSP, which helps prevent XSS attacks by controlling what scripts can run on a page. CSP in Angular allows developers to specify which external resources can be loaded, reducing the risk of unauthorized script execution and enhancing the overall security of the application </w:t>
+        <w:t xml:space="preserve"> and cross-site script inclusion (XSSI). While these issues are mostly dealt with on the server side, Angular has tools that make it simpler to handle them on the client side. Angular has built-in protection against harmful code in web applications through features like CSP, which helps prevent XSS attacks by controlling what scripts can run on a page. CSP in Angular allows developers to specify which external resources can be loaded, reducing the risk of unauthorized script </w:t>
+      </w:r>
+      <w:r>
+        <w:t>execution,</w:t>
+      </w:r>
+      <w:r>
+        <w:t xml:space="preserve"> and enhancing the overall security of the application </w:t>
       </w:r>
       <w:sdt>
         <w:sdtPr>
@@ -7975,27 +7958,7 @@
           <w:spacing w:val="-5"/>
           <w:shd w:val="clear" w:color="auto" w:fill="F9F9F9"/>
         </w:rPr>
-        <w:t xml:space="preserve">{ </w:t>
-      </w:r>
-      <w:proofErr w:type="spellStart"/>
-      <w:r>
-        <w:rPr>
-          <w:rFonts w:ascii="Courier New" w:hAnsi="Courier New" w:cs="Courier New"/>
-          <w:color w:val="242424"/>
-          <w:spacing w:val="-5"/>
-          <w:shd w:val="clear" w:color="auto" w:fill="F9F9F9"/>
-        </w:rPr>
-        <w:t>someUserInputValue</w:t>
-      </w:r>
-      <w:proofErr w:type="spellEnd"/>
-      <w:r>
-        <w:rPr>
-          <w:rFonts w:ascii="Courier New" w:hAnsi="Courier New" w:cs="Courier New"/>
-          <w:color w:val="242424"/>
-          <w:spacing w:val="-5"/>
-          <w:shd w:val="clear" w:color="auto" w:fill="F9F9F9"/>
-        </w:rPr>
-        <w:t xml:space="preserve"> }</w:t>
+        <w:t>{ someUserInputValue }</w:t>
       </w:r>
       <w:r>
         <w:rPr>
@@ -8196,6 +8159,7 @@
         <w:rPr>
           <w:rFonts w:ascii="Arial" w:hAnsi="Arial" w:cs="Arial"/>
         </w:rPr>
+        <w:lastRenderedPageBreak/>
         <w:t>Typically,</w:t>
       </w:r>
       <w:r>
@@ -8940,7 +8904,6 @@
         <w:rPr>
           <w:rFonts w:ascii="Arial" w:hAnsi="Arial" w:cs="Arial"/>
         </w:rPr>
-        <w:lastRenderedPageBreak/>
         <w:t>As you can see, the content of the posts enters without a previous preprocessing or sanitization to the v-html directive. To fix this problem you just need to use the functions injected to Vue through some of the mentioned libraries (vue-3-sanitize library in this case).</w:t>
       </w:r>
     </w:p>
@@ -9195,6 +9158,7 @@
           <w:b/>
           <w:bCs/>
         </w:rPr>
+        <w:lastRenderedPageBreak/>
         <w:t>GamifyWork</w:t>
       </w:r>
     </w:p>
@@ -9366,7 +9330,6 @@
         <w:rPr>
           <w:rFonts w:ascii="Arial" w:hAnsi="Arial" w:cs="Arial"/>
         </w:rPr>
-        <w:lastRenderedPageBreak/>
         <w:t>The less important stuff will be:</w:t>
       </w:r>
     </w:p>
@@ -9521,6 +9484,7 @@
         <w:rPr>
           <w:rFonts w:ascii="Arial" w:hAnsi="Arial" w:cs="Arial"/>
         </w:rPr>
+        <w:lastRenderedPageBreak/>
         <w:t xml:space="preserve">There are </w:t>
       </w:r>
       <w:r>
@@ -9618,7 +9582,19 @@
         <w:rPr>
           <w:rFonts w:ascii="Arial" w:hAnsi="Arial" w:cs="Arial"/>
         </w:rPr>
-        <w:t xml:space="preserve">In the world of self-improvement RPG apps, most of them are designed for mobile devices. An </w:t>
+        <w:t xml:space="preserve">In the world of self-improvement RPG apps, most of them are designed for mobile devices. </w:t>
+      </w:r>
+      <w:r>
+        <w:rPr>
+          <w:rFonts w:ascii="Arial" w:hAnsi="Arial" w:cs="Arial"/>
+        </w:rPr>
+        <w:t>A</w:t>
+      </w:r>
+      <w:r>
+        <w:rPr>
+          <w:rFonts w:ascii="Arial" w:hAnsi="Arial" w:cs="Arial"/>
+        </w:rPr>
+        <w:t xml:space="preserve"> </w:t>
       </w:r>
       <w:r>
         <w:rPr>
@@ -9630,10 +9606,21 @@
         <w:rPr>
           <w:rFonts w:ascii="Arial" w:hAnsi="Arial" w:cs="Arial"/>
         </w:rPr>
-        <w:t xml:space="preserve"> that's quite similar to GamifyWork is </w:t>
+        <w:t xml:space="preserve"> that's quite </w:t>
+      </w:r>
+      <w:r>
+        <w:rPr>
+          <w:rFonts w:ascii="Arial" w:hAnsi="Arial" w:cs="Arial"/>
+        </w:rPr>
+        <w:t>like</w:t>
+      </w:r>
+      <w:r>
+        <w:rPr>
+          <w:rFonts w:ascii="Arial" w:hAnsi="Arial" w:cs="Arial"/>
+        </w:rPr>
+        <w:t xml:space="preserve"> GamifyWork is </w:t>
       </w:r>
       <w:hyperlink r:id="rId22" w:history="1">
-        <w:proofErr w:type="spellStart"/>
         <w:r>
           <w:rPr>
             <w:rStyle w:val="Hyperlink"/>
@@ -9641,7 +9628,6 @@
           </w:rPr>
           <w:t>Habitica</w:t>
         </w:r>
-        <w:proofErr w:type="spellEnd"/>
       </w:hyperlink>
       <w:r>
         <w:rPr>
@@ -9659,7 +9645,19 @@
         <w:rPr>
           <w:rFonts w:ascii="Arial" w:hAnsi="Arial" w:cs="Arial"/>
         </w:rPr>
-        <w:t xml:space="preserve"> that it's open-source, which means I can look at its code and understand how it works.</w:t>
+        <w:t xml:space="preserve"> that it's </w:t>
+      </w:r>
+      <w:r>
+        <w:rPr>
+          <w:rFonts w:ascii="Arial" w:hAnsi="Arial" w:cs="Arial"/>
+        </w:rPr>
+        <w:t>open source</w:t>
+      </w:r>
+      <w:r>
+        <w:rPr>
+          <w:rFonts w:ascii="Arial" w:hAnsi="Arial" w:cs="Arial"/>
+        </w:rPr>
+        <w:t>, which means I can look at its code and understand how it works.</w:t>
       </w:r>
     </w:p>
     <w:p>
@@ -9780,7 +9778,6 @@
           <w:b/>
           <w:bCs/>
         </w:rPr>
-        <w:lastRenderedPageBreak/>
         <w:t>Resolution</w:t>
       </w:r>
       <w:bookmarkEnd w:id="9"/>
@@ -9804,7 +9801,19 @@
     </w:p>
     <w:p>
       <w:r>
-        <w:t xml:space="preserve">In sub question 4 I described what is suitable for GamifyWork. In sub question 1, 2 and 3 I compared Angular, React and Vue.js. For GamifyWork I wouldn’t recommend Angular, because it’s mainly build for large and complex projects. GamifyWork is a small project and </w:t>
+        <w:t xml:space="preserve">In sub question 4 I described what is suitable for GamifyWork. In sub question 1, 2 and 3 I compared Angular, React and Vue.js. For GamifyWork I wouldn’t recommend </w:t>
+      </w:r>
+      <w:r>
+        <w:t>Angular because</w:t>
+      </w:r>
+      <w:r>
+        <w:t xml:space="preserve"> it’s mainly </w:t>
+      </w:r>
+      <w:r>
+        <w:t>built</w:t>
+      </w:r>
+      <w:r>
+        <w:t xml:space="preserve"> for large and complex projects. GamifyWork is a small project and </w:t>
       </w:r>
       <w:r>
         <w:t xml:space="preserve">should be simple and smooth for users. So that’s why React and Vue.js are very suitable for GamifyWork. </w:t>
@@ -9841,7 +9850,13 @@
         <w:t xml:space="preserve">There is no best framework. </w:t>
       </w:r>
       <w:r>
-        <w:t>All three libraries are very popular for good reasons. They all have their strengths and weaknesses and you can generally use either of the libraries for any project.</w:t>
+        <w:t xml:space="preserve">All three libraries are very popular for good reasons. They all have their strengths and </w:t>
+      </w:r>
+      <w:r>
+        <w:t>weaknesses,</w:t>
+      </w:r>
+      <w:r>
+        <w:t xml:space="preserve"> and you can generally use either of the libraries for any project.</w:t>
       </w:r>
       <w:r>
         <w:t xml:space="preserve"> </w:t>
@@ -9850,7 +9865,19 @@
         <w:t xml:space="preserve">If </w:t>
       </w:r>
       <w:r>
-        <w:t>you no experience at all, I recommend to start with Vue.js, it the most easy to</w:t>
+        <w:t xml:space="preserve">you no experience at all, I recommend </w:t>
+      </w:r>
+      <w:r>
+        <w:t>starting</w:t>
+      </w:r>
+      <w:r>
+        <w:t xml:space="preserve"> with Vue.js, it the </w:t>
+      </w:r>
+      <w:r>
+        <w:t>easiest</w:t>
+      </w:r>
+      <w:r>
+        <w:t xml:space="preserve"> to</w:t>
       </w:r>
       <w:r>
         <w:t>.</w:t>
@@ -9871,6 +9898,7 @@
         <w:t xml:space="preserve">the most important thing is </w:t>
       </w:r>
       <w:r>
+        <w:lastRenderedPageBreak/>
         <w:t>to enjoy what you're coding</w:t>
       </w:r>
       <w:r>
@@ -9989,7 +10017,6 @@
               <w:noProof/>
               <w:lang w:val="nl-NL"/>
             </w:rPr>
-            <w:lastRenderedPageBreak/>
             <w:t xml:space="preserve">C, M. M. (2013, July 13). </w:t>
           </w:r>
           <w:r>
@@ -10526,7 +10553,19 @@
               <w:rPr>
                 <w:rFonts w:ascii="Arial" w:hAnsi="Arial" w:cs="Arial"/>
               </w:rPr>
-              <w:t>First start, initialized it and finished the introduction</w:t>
+              <w:t xml:space="preserve">First start, initialized </w:t>
+            </w:r>
+            <w:r>
+              <w:rPr>
+                <w:rFonts w:ascii="Arial" w:hAnsi="Arial" w:cs="Arial"/>
+              </w:rPr>
+              <w:t>it,</w:t>
+            </w:r>
+            <w:r>
+              <w:rPr>
+                <w:rFonts w:ascii="Arial" w:hAnsi="Arial" w:cs="Arial"/>
+              </w:rPr>
+              <w:t xml:space="preserve"> and finished the introduction</w:t>
             </w:r>
             <w:r>
               <w:rPr>

</xml_diff>